<commit_message>
listado de requerimientos funcionales
</commit_message>
<xml_diff>
--- a/Listado de Requerimientos Funcionales.docx
+++ b/Listado de Requerimientos Funcionales.docx
@@ -850,192 +850,473 @@
           <w:rFonts w:ascii="Arial" w:hAnsi="Arial" w:cs="Arial"/>
           <w:szCs w:val="24"/>
         </w:rPr>
-        <w:t xml:space="preserve">la información de un servicio cuyos datos deben ser id servicio, fecha del servicio,  marca, modelo, color, placa, origen del servicio, destino del servicio, costo del servicio, cantidad de servicios, </w:t>
-      </w:r>
+        <w:t xml:space="preserve">la información de un servicio cuyos datos deben ser id servicio, fecha del </w:t>
+      </w:r>
+      <w:r>
+        <w:rPr>
+          <w:rFonts w:ascii="Arial" w:hAnsi="Arial" w:cs="Arial"/>
+          <w:szCs w:val="24"/>
+        </w:rPr>
+        <w:t>servicio, marca</w:t>
+      </w:r>
+      <w:r>
+        <w:rPr>
+          <w:rFonts w:ascii="Arial" w:hAnsi="Arial" w:cs="Arial"/>
+          <w:szCs w:val="24"/>
+        </w:rPr>
+        <w:t>, modelo, color, placa, origen del servicio, destino del servicio, costo del servicio, cantidad de servicios, distancia del servicio.</w:t>
+      </w:r>
+    </w:p>
+    <w:p>
+      <w:pPr>
+        <w:spacing w:line="360" w:lineRule="auto"/>
+        <w:jc w:val="both"/>
+        <w:rPr>
+          <w:rFonts w:ascii="Arial" w:hAnsi="Arial" w:cs="Arial"/>
+          <w:szCs w:val="24"/>
+        </w:rPr>
+      </w:pPr>
+      <w:r>
+        <w:rPr>
+          <w:rFonts w:ascii="Arial" w:hAnsi="Arial" w:cs="Arial"/>
+          <w:szCs w:val="24"/>
+        </w:rPr>
+        <w:t>RF</w:t>
+      </w:r>
+      <w:r>
+        <w:rPr>
+          <w:rFonts w:ascii="Arial" w:hAnsi="Arial" w:cs="Arial"/>
+          <w:szCs w:val="24"/>
+        </w:rPr>
+        <w:t>1</w:t>
+      </w:r>
+      <w:r>
+        <w:rPr>
+          <w:rFonts w:ascii="Arial" w:hAnsi="Arial" w:cs="Arial"/>
+          <w:szCs w:val="24"/>
+        </w:rPr>
+        <w:t>3</w:t>
+      </w:r>
+      <w:r>
+        <w:rPr>
+          <w:rFonts w:ascii="Arial" w:hAnsi="Arial" w:cs="Arial"/>
+          <w:szCs w:val="24"/>
+        </w:rPr>
+        <w:t>. El sistema permitirá a la cuenta</w:t>
+      </w:r>
+      <w:r>
+        <w:rPr>
+          <w:rFonts w:ascii="Arial" w:hAnsi="Arial" w:cs="Arial"/>
+          <w:szCs w:val="24"/>
+        </w:rPr>
+        <w:t xml:space="preserve"> </w:t>
+      </w:r>
+      <w:r>
+        <w:rPr>
+          <w:rFonts w:ascii="Arial" w:hAnsi="Arial" w:cs="Arial"/>
+          <w:szCs w:val="24"/>
+        </w:rPr>
+        <w:t xml:space="preserve">administrador, </w:t>
+      </w:r>
+      <w:r>
+        <w:rPr>
+          <w:rFonts w:ascii="Arial" w:hAnsi="Arial" w:cs="Arial"/>
+          <w:szCs w:val="24"/>
+        </w:rPr>
+        <w:t>generar reportes de la cantidad de servicios por un intervalo de tiempo.</w:t>
+      </w:r>
+    </w:p>
+    <w:p>
+      <w:pPr>
+        <w:spacing w:line="360" w:lineRule="auto"/>
+        <w:jc w:val="both"/>
+        <w:rPr>
+          <w:rFonts w:ascii="Arial" w:hAnsi="Arial" w:cs="Arial"/>
+          <w:szCs w:val="24"/>
+        </w:rPr>
+      </w:pPr>
+      <w:r>
+        <w:rPr>
+          <w:rFonts w:ascii="Arial" w:hAnsi="Arial" w:cs="Arial"/>
+          <w:szCs w:val="24"/>
+        </w:rPr>
+        <w:lastRenderedPageBreak/>
+        <w:t>RF</w:t>
+      </w:r>
+      <w:r>
+        <w:rPr>
+          <w:rFonts w:ascii="Arial" w:hAnsi="Arial" w:cs="Arial"/>
+          <w:szCs w:val="24"/>
+        </w:rPr>
+        <w:t>1</w:t>
+      </w:r>
+      <w:r>
+        <w:rPr>
+          <w:rFonts w:ascii="Arial" w:hAnsi="Arial" w:cs="Arial"/>
+          <w:szCs w:val="24"/>
+        </w:rPr>
+        <w:t>4</w:t>
+      </w:r>
+      <w:r>
+        <w:rPr>
+          <w:rFonts w:ascii="Arial" w:hAnsi="Arial" w:cs="Arial"/>
+          <w:szCs w:val="24"/>
+        </w:rPr>
+        <w:t>. El sistema permitirá a la cuenta</w:t>
+      </w:r>
+      <w:r>
+        <w:rPr>
+          <w:rFonts w:ascii="Arial" w:hAnsi="Arial" w:cs="Arial"/>
+          <w:szCs w:val="24"/>
+        </w:rPr>
+        <w:t xml:space="preserve"> </w:t>
+      </w:r>
+      <w:r>
+        <w:rPr>
+          <w:rFonts w:ascii="Arial" w:hAnsi="Arial" w:cs="Arial"/>
+          <w:szCs w:val="24"/>
+        </w:rPr>
+        <w:t xml:space="preserve">administrador, </w:t>
+      </w:r>
+      <w:r>
+        <w:rPr>
+          <w:rFonts w:ascii="Arial" w:hAnsi="Arial" w:cs="Arial"/>
+          <w:szCs w:val="24"/>
+        </w:rPr>
+        <w:t>asignar un servicio a un operador</w:t>
+      </w:r>
+      <w:r>
+        <w:rPr>
+          <w:rFonts w:ascii="Arial" w:hAnsi="Arial" w:cs="Arial"/>
+          <w:szCs w:val="24"/>
+        </w:rPr>
+        <w:t>.</w:t>
+      </w:r>
+    </w:p>
+    <w:p>
+      <w:pPr>
+        <w:spacing w:line="360" w:lineRule="auto"/>
+        <w:jc w:val="both"/>
+        <w:rPr>
+          <w:rFonts w:ascii="Arial" w:hAnsi="Arial" w:cs="Arial"/>
+          <w:szCs w:val="24"/>
+        </w:rPr>
+      </w:pPr>
+      <w:r>
+        <w:rPr>
+          <w:rFonts w:ascii="Arial" w:hAnsi="Arial" w:cs="Arial"/>
+          <w:szCs w:val="24"/>
+        </w:rPr>
+        <w:t>RF</w:t>
+      </w:r>
+      <w:r>
+        <w:rPr>
+          <w:rFonts w:ascii="Arial" w:hAnsi="Arial" w:cs="Arial"/>
+          <w:szCs w:val="24"/>
+        </w:rPr>
+        <w:t>1</w:t>
+      </w:r>
+      <w:r>
+        <w:rPr>
+          <w:rFonts w:ascii="Arial" w:hAnsi="Arial" w:cs="Arial"/>
+          <w:szCs w:val="24"/>
+        </w:rPr>
+        <w:t>5</w:t>
+      </w:r>
+      <w:r>
+        <w:rPr>
+          <w:rFonts w:ascii="Arial" w:hAnsi="Arial" w:cs="Arial"/>
+          <w:szCs w:val="24"/>
+        </w:rPr>
+        <w:t>. El sistema permitirá a</w:t>
+      </w:r>
+      <w:r>
+        <w:rPr>
+          <w:rFonts w:ascii="Arial" w:hAnsi="Arial" w:cs="Arial"/>
+          <w:szCs w:val="24"/>
+        </w:rPr>
+        <w:t>l operador, aceptar o rechazar el servicio asignado el cual enviará una notificación al usuario administrador mediante la aplicación móvil.</w:t>
+      </w:r>
+    </w:p>
+    <w:p>
+      <w:pPr>
+        <w:spacing w:line="360" w:lineRule="auto"/>
+        <w:jc w:val="both"/>
+        <w:rPr>
+          <w:rFonts w:ascii="Arial" w:hAnsi="Arial" w:cs="Arial"/>
+          <w:szCs w:val="24"/>
+        </w:rPr>
+      </w:pPr>
+      <w:r>
+        <w:rPr>
+          <w:rFonts w:ascii="Arial" w:hAnsi="Arial" w:cs="Arial"/>
+          <w:szCs w:val="24"/>
+        </w:rPr>
+        <w:t>RF</w:t>
+      </w:r>
+      <w:r>
+        <w:rPr>
+          <w:rFonts w:ascii="Arial" w:hAnsi="Arial" w:cs="Arial"/>
+          <w:szCs w:val="24"/>
+        </w:rPr>
+        <w:t>1</w:t>
+      </w:r>
+      <w:r>
+        <w:rPr>
+          <w:rFonts w:ascii="Arial" w:hAnsi="Arial" w:cs="Arial"/>
+          <w:szCs w:val="24"/>
+        </w:rPr>
+        <w:t>6</w:t>
+      </w:r>
+      <w:r>
+        <w:rPr>
+          <w:rFonts w:ascii="Arial" w:hAnsi="Arial" w:cs="Arial"/>
+          <w:szCs w:val="24"/>
+        </w:rPr>
+        <w:t>. El sistema permitirá a</w:t>
+      </w:r>
+      <w:r>
+        <w:rPr>
+          <w:rFonts w:ascii="Arial" w:hAnsi="Arial" w:cs="Arial"/>
+          <w:szCs w:val="24"/>
+        </w:rPr>
+        <w:t>l operador,</w:t>
+      </w:r>
+      <w:r>
+        <w:rPr>
+          <w:rFonts w:ascii="Arial" w:hAnsi="Arial" w:cs="Arial"/>
+          <w:szCs w:val="24"/>
+        </w:rPr>
+        <w:t xml:space="preserve"> dar por finalizado el servicio el cual notificará al usuario administrador mediante la aplicación móvil.</w:t>
+      </w:r>
+    </w:p>
+    <w:p>
+      <w:pPr>
+        <w:spacing w:line="360" w:lineRule="auto"/>
+        <w:jc w:val="both"/>
+        <w:rPr>
+          <w:rFonts w:ascii="Arial" w:hAnsi="Arial" w:cs="Arial"/>
+          <w:szCs w:val="24"/>
+        </w:rPr>
+      </w:pPr>
       <w:bookmarkStart w:id="1" w:name="_GoBack"/>
       <w:bookmarkEnd w:id="1"/>
-      <w:r>
-        <w:rPr>
-          <w:rFonts w:ascii="Arial" w:hAnsi="Arial" w:cs="Arial"/>
-          <w:szCs w:val="24"/>
-        </w:rPr>
-        <w:t>distancia del servicio.</w:t>
-      </w:r>
-    </w:p>
-    <w:p>
-      <w:pPr>
-        <w:spacing w:line="360" w:lineRule="auto"/>
-        <w:jc w:val="both"/>
-        <w:rPr>
-          <w:rFonts w:ascii="Arial" w:hAnsi="Arial" w:cs="Arial"/>
-          <w:szCs w:val="24"/>
-        </w:rPr>
-      </w:pPr>
-    </w:p>
-    <w:p>
-      <w:pPr>
-        <w:spacing w:line="360" w:lineRule="auto"/>
-        <w:jc w:val="both"/>
-        <w:rPr>
-          <w:rFonts w:ascii="Arial" w:hAnsi="Arial" w:cs="Arial"/>
-          <w:szCs w:val="24"/>
-        </w:rPr>
-      </w:pPr>
-    </w:p>
-    <w:p>
-      <w:pPr>
-        <w:spacing w:line="360" w:lineRule="auto"/>
-        <w:jc w:val="both"/>
-        <w:rPr>
-          <w:rFonts w:ascii="Arial" w:hAnsi="Arial" w:cs="Arial"/>
-          <w:szCs w:val="24"/>
-        </w:rPr>
-      </w:pPr>
-    </w:p>
-    <w:p>
-      <w:pPr>
-        <w:spacing w:line="360" w:lineRule="auto"/>
-        <w:jc w:val="both"/>
-        <w:rPr>
-          <w:rFonts w:ascii="Arial" w:hAnsi="Arial" w:cs="Arial"/>
-          <w:szCs w:val="24"/>
-        </w:rPr>
-      </w:pPr>
-    </w:p>
-    <w:p>
-      <w:pPr>
-        <w:spacing w:line="360" w:lineRule="auto"/>
-        <w:jc w:val="both"/>
-        <w:rPr>
-          <w:rFonts w:ascii="Arial" w:hAnsi="Arial" w:cs="Arial"/>
-          <w:szCs w:val="24"/>
-        </w:rPr>
-      </w:pPr>
-    </w:p>
-    <w:p>
-      <w:pPr>
-        <w:spacing w:line="360" w:lineRule="auto"/>
-        <w:jc w:val="both"/>
-        <w:rPr>
-          <w:rFonts w:ascii="Arial" w:hAnsi="Arial" w:cs="Arial"/>
-          <w:szCs w:val="24"/>
-        </w:rPr>
-      </w:pPr>
-    </w:p>
-    <w:p>
-      <w:pPr>
-        <w:spacing w:line="360" w:lineRule="auto"/>
-        <w:jc w:val="both"/>
-        <w:rPr>
-          <w:rFonts w:ascii="Arial" w:hAnsi="Arial" w:cs="Arial"/>
-          <w:szCs w:val="24"/>
-        </w:rPr>
-      </w:pPr>
-    </w:p>
-    <w:p>
-      <w:pPr>
-        <w:spacing w:line="360" w:lineRule="auto"/>
-        <w:jc w:val="both"/>
-        <w:rPr>
-          <w:rFonts w:ascii="Arial" w:hAnsi="Arial" w:cs="Arial"/>
-          <w:szCs w:val="24"/>
-        </w:rPr>
-      </w:pPr>
-    </w:p>
-    <w:p>
-      <w:pPr>
-        <w:spacing w:line="360" w:lineRule="auto"/>
-        <w:jc w:val="both"/>
-        <w:rPr>
-          <w:rFonts w:ascii="Arial" w:hAnsi="Arial" w:cs="Arial"/>
-          <w:szCs w:val="24"/>
-        </w:rPr>
-      </w:pPr>
-    </w:p>
-    <w:p>
-      <w:pPr>
-        <w:spacing w:line="360" w:lineRule="auto"/>
-        <w:jc w:val="both"/>
-        <w:rPr>
-          <w:rFonts w:ascii="Arial" w:hAnsi="Arial" w:cs="Arial"/>
-          <w:szCs w:val="24"/>
-        </w:rPr>
-      </w:pPr>
-    </w:p>
-    <w:p>
-      <w:pPr>
-        <w:spacing w:line="360" w:lineRule="auto"/>
-        <w:jc w:val="both"/>
-        <w:rPr>
-          <w:rFonts w:ascii="Arial" w:hAnsi="Arial" w:cs="Arial"/>
-          <w:szCs w:val="24"/>
-        </w:rPr>
-      </w:pPr>
-    </w:p>
-    <w:p>
-      <w:pPr>
-        <w:spacing w:line="360" w:lineRule="auto"/>
-        <w:jc w:val="both"/>
-        <w:rPr>
-          <w:rFonts w:ascii="Arial" w:hAnsi="Arial" w:cs="Arial"/>
-          <w:szCs w:val="24"/>
-        </w:rPr>
-      </w:pPr>
-    </w:p>
-    <w:p>
-      <w:pPr>
-        <w:spacing w:line="360" w:lineRule="auto"/>
-        <w:jc w:val="both"/>
-        <w:rPr>
-          <w:rFonts w:ascii="Arial" w:hAnsi="Arial" w:cs="Arial"/>
-          <w:szCs w:val="24"/>
-        </w:rPr>
-      </w:pPr>
-    </w:p>
-    <w:p>
-      <w:pPr>
-        <w:spacing w:line="360" w:lineRule="auto"/>
-        <w:jc w:val="both"/>
-        <w:rPr>
-          <w:rFonts w:ascii="Arial" w:hAnsi="Arial" w:cs="Arial"/>
-          <w:szCs w:val="24"/>
-        </w:rPr>
-      </w:pPr>
-    </w:p>
-    <w:p>
-      <w:pPr>
-        <w:spacing w:line="360" w:lineRule="auto"/>
-        <w:jc w:val="both"/>
-        <w:rPr>
-          <w:rFonts w:ascii="Arial" w:hAnsi="Arial" w:cs="Arial"/>
-          <w:szCs w:val="24"/>
-        </w:rPr>
-      </w:pPr>
-    </w:p>
-    <w:p>
-      <w:pPr>
-        <w:spacing w:line="360" w:lineRule="auto"/>
-        <w:jc w:val="both"/>
-        <w:rPr>
-          <w:rFonts w:ascii="Arial" w:hAnsi="Arial" w:cs="Arial"/>
-          <w:szCs w:val="24"/>
-        </w:rPr>
-      </w:pPr>
-    </w:p>
-    <w:p>
-      <w:pPr>
-        <w:spacing w:line="360" w:lineRule="auto"/>
-        <w:jc w:val="both"/>
-        <w:rPr>
-          <w:rFonts w:ascii="Arial" w:hAnsi="Arial" w:cs="Arial"/>
-          <w:szCs w:val="24"/>
-        </w:rPr>
-      </w:pPr>
-      <w:r>
-        <w:rPr>
-          <w:rFonts w:ascii="Arial" w:hAnsi="Arial" w:cs="Arial"/>
-          <w:szCs w:val="24"/>
-        </w:rPr>
+    </w:p>
+    <w:p>
+      <w:pPr>
+        <w:spacing w:line="360" w:lineRule="auto"/>
+        <w:jc w:val="both"/>
+        <w:rPr>
+          <w:rFonts w:ascii="Arial" w:hAnsi="Arial" w:cs="Arial"/>
+          <w:szCs w:val="24"/>
+        </w:rPr>
+      </w:pPr>
+    </w:p>
+    <w:p>
+      <w:pPr>
+        <w:spacing w:line="360" w:lineRule="auto"/>
+        <w:jc w:val="both"/>
+        <w:rPr>
+          <w:rFonts w:ascii="Arial" w:hAnsi="Arial" w:cs="Arial"/>
+          <w:szCs w:val="24"/>
+        </w:rPr>
+      </w:pPr>
+    </w:p>
+    <w:p>
+      <w:pPr>
+        <w:spacing w:line="360" w:lineRule="auto"/>
+        <w:jc w:val="both"/>
+        <w:rPr>
+          <w:rFonts w:ascii="Arial" w:hAnsi="Arial" w:cs="Arial"/>
+          <w:szCs w:val="24"/>
+        </w:rPr>
+      </w:pPr>
+    </w:p>
+    <w:p>
+      <w:pPr>
+        <w:spacing w:line="360" w:lineRule="auto"/>
+        <w:jc w:val="both"/>
+        <w:rPr>
+          <w:rFonts w:ascii="Arial" w:hAnsi="Arial" w:cs="Arial"/>
+          <w:szCs w:val="24"/>
+        </w:rPr>
+      </w:pPr>
+    </w:p>
+    <w:p>
+      <w:pPr>
+        <w:spacing w:line="360" w:lineRule="auto"/>
+        <w:jc w:val="both"/>
+        <w:rPr>
+          <w:rFonts w:ascii="Arial" w:hAnsi="Arial" w:cs="Arial"/>
+          <w:szCs w:val="24"/>
+        </w:rPr>
+      </w:pPr>
+    </w:p>
+    <w:p>
+      <w:pPr>
+        <w:spacing w:line="360" w:lineRule="auto"/>
+        <w:jc w:val="both"/>
+        <w:rPr>
+          <w:rFonts w:ascii="Arial" w:hAnsi="Arial" w:cs="Arial"/>
+          <w:szCs w:val="24"/>
+        </w:rPr>
+      </w:pPr>
+    </w:p>
+    <w:p>
+      <w:pPr>
+        <w:spacing w:line="360" w:lineRule="auto"/>
+        <w:jc w:val="both"/>
+        <w:rPr>
+          <w:rFonts w:ascii="Arial" w:hAnsi="Arial" w:cs="Arial"/>
+          <w:szCs w:val="24"/>
+        </w:rPr>
+      </w:pPr>
+    </w:p>
+    <w:p>
+      <w:pPr>
+        <w:spacing w:line="360" w:lineRule="auto"/>
+        <w:jc w:val="both"/>
+        <w:rPr>
+          <w:rFonts w:ascii="Arial" w:hAnsi="Arial" w:cs="Arial"/>
+          <w:szCs w:val="24"/>
+        </w:rPr>
+      </w:pPr>
+    </w:p>
+    <w:p>
+      <w:pPr>
+        <w:spacing w:line="360" w:lineRule="auto"/>
+        <w:jc w:val="both"/>
+        <w:rPr>
+          <w:rFonts w:ascii="Arial" w:hAnsi="Arial" w:cs="Arial"/>
+          <w:szCs w:val="24"/>
+        </w:rPr>
+      </w:pPr>
+    </w:p>
+    <w:p>
+      <w:pPr>
+        <w:spacing w:line="360" w:lineRule="auto"/>
+        <w:jc w:val="both"/>
+        <w:rPr>
+          <w:rFonts w:ascii="Arial" w:hAnsi="Arial" w:cs="Arial"/>
+          <w:szCs w:val="24"/>
+        </w:rPr>
+      </w:pPr>
+    </w:p>
+    <w:p>
+      <w:pPr>
+        <w:spacing w:line="360" w:lineRule="auto"/>
+        <w:jc w:val="both"/>
+        <w:rPr>
+          <w:rFonts w:ascii="Arial" w:hAnsi="Arial" w:cs="Arial"/>
+          <w:szCs w:val="24"/>
+        </w:rPr>
+      </w:pPr>
+    </w:p>
+    <w:p>
+      <w:pPr>
+        <w:spacing w:line="360" w:lineRule="auto"/>
+        <w:jc w:val="both"/>
+        <w:rPr>
+          <w:rFonts w:ascii="Arial" w:hAnsi="Arial" w:cs="Arial"/>
+          <w:szCs w:val="24"/>
+        </w:rPr>
+      </w:pPr>
+    </w:p>
+    <w:p>
+      <w:pPr>
+        <w:spacing w:line="360" w:lineRule="auto"/>
+        <w:jc w:val="both"/>
+        <w:rPr>
+          <w:rFonts w:ascii="Arial" w:hAnsi="Arial" w:cs="Arial"/>
+          <w:szCs w:val="24"/>
+        </w:rPr>
+      </w:pPr>
+    </w:p>
+    <w:p>
+      <w:pPr>
+        <w:spacing w:line="360" w:lineRule="auto"/>
+        <w:jc w:val="both"/>
+        <w:rPr>
+          <w:rFonts w:ascii="Arial" w:hAnsi="Arial" w:cs="Arial"/>
+          <w:szCs w:val="24"/>
+        </w:rPr>
+      </w:pPr>
+    </w:p>
+    <w:p>
+      <w:pPr>
+        <w:spacing w:line="360" w:lineRule="auto"/>
+        <w:jc w:val="both"/>
+        <w:rPr>
+          <w:rFonts w:ascii="Arial" w:hAnsi="Arial" w:cs="Arial"/>
+          <w:szCs w:val="24"/>
+        </w:rPr>
+      </w:pPr>
+    </w:p>
+    <w:p>
+      <w:pPr>
+        <w:spacing w:line="360" w:lineRule="auto"/>
+        <w:jc w:val="both"/>
+        <w:rPr>
+          <w:rFonts w:ascii="Arial" w:hAnsi="Arial" w:cs="Arial"/>
+          <w:szCs w:val="24"/>
+        </w:rPr>
+      </w:pPr>
+    </w:p>
+    <w:p>
+      <w:pPr>
+        <w:spacing w:line="360" w:lineRule="auto"/>
+        <w:jc w:val="both"/>
+        <w:rPr>
+          <w:rFonts w:ascii="Arial" w:hAnsi="Arial" w:cs="Arial"/>
+          <w:szCs w:val="24"/>
+        </w:rPr>
+      </w:pPr>
+    </w:p>
+    <w:p>
+      <w:pPr>
+        <w:spacing w:line="360" w:lineRule="auto"/>
+        <w:jc w:val="both"/>
+        <w:rPr>
+          <w:rFonts w:ascii="Arial" w:hAnsi="Arial" w:cs="Arial"/>
+          <w:szCs w:val="24"/>
+        </w:rPr>
+      </w:pPr>
+    </w:p>
+    <w:p>
+      <w:pPr>
+        <w:spacing w:line="360" w:lineRule="auto"/>
+        <w:jc w:val="both"/>
+        <w:rPr>
+          <w:rFonts w:ascii="Arial" w:hAnsi="Arial" w:cs="Arial"/>
+          <w:szCs w:val="24"/>
+        </w:rPr>
+      </w:pPr>
+    </w:p>
+    <w:p>
+      <w:pPr>
+        <w:spacing w:line="360" w:lineRule="auto"/>
+        <w:jc w:val="both"/>
+        <w:rPr>
+          <w:rFonts w:ascii="Arial" w:hAnsi="Arial" w:cs="Arial"/>
+          <w:szCs w:val="24"/>
+        </w:rPr>
+      </w:pPr>
+    </w:p>
+    <w:p>
+      <w:pPr>
+        <w:spacing w:line="360" w:lineRule="auto"/>
+        <w:jc w:val="both"/>
+        <w:rPr>
+          <w:rFonts w:ascii="Arial" w:hAnsi="Arial" w:cs="Arial"/>
+          <w:szCs w:val="24"/>
+        </w:rPr>
+      </w:pPr>
+      <w:r>
+        <w:rPr>
+          <w:rFonts w:ascii="Arial" w:hAnsi="Arial" w:cs="Arial"/>
+          <w:szCs w:val="24"/>
+        </w:rPr>
+        <w:lastRenderedPageBreak/>
         <w:t>RF3. El sistema permitirá la autenticación de usuario para ingresar al sistema, mediante el nombre de usuario y contraseña.</w:t>
       </w:r>
     </w:p>
@@ -1138,143 +1419,143 @@
           <w:rFonts w:ascii="Arial" w:hAnsi="Arial" w:cs="Arial"/>
           <w:szCs w:val="24"/>
         </w:rPr>
+        <w:t xml:space="preserve">RF9. El sistema permitirá a la cuenta de administrador crear una lista de los productos despachados </w:t>
+      </w:r>
+    </w:p>
+    <w:p>
+      <w:pPr>
+        <w:spacing w:line="360" w:lineRule="auto"/>
+        <w:jc w:val="both"/>
+        <w:rPr>
+          <w:rFonts w:ascii="Arial" w:hAnsi="Arial" w:cs="Arial"/>
+          <w:szCs w:val="24"/>
+        </w:rPr>
+      </w:pPr>
+      <w:r>
+        <w:rPr>
+          <w:rFonts w:ascii="Arial" w:hAnsi="Arial" w:cs="Arial"/>
+          <w:szCs w:val="24"/>
+        </w:rPr>
+        <w:t>RF10. El sistema permitirá a la cuenta de administrador la generación de un reporte de los productos registrados en el sistema.</w:t>
+      </w:r>
+    </w:p>
+    <w:p>
+      <w:pPr>
+        <w:spacing w:line="360" w:lineRule="auto"/>
+        <w:jc w:val="both"/>
+        <w:rPr>
+          <w:rFonts w:ascii="Arial" w:hAnsi="Arial" w:cs="Arial"/>
+          <w:szCs w:val="24"/>
+        </w:rPr>
+      </w:pPr>
+      <w:r>
+        <w:rPr>
+          <w:rFonts w:ascii="Arial" w:hAnsi="Arial" w:cs="Arial"/>
+          <w:szCs w:val="24"/>
+        </w:rPr>
+        <w:t>RF11. El sistema permitirá a la cuenta administrador la generación de un reporte de salida de productos registrando el o los códigos de productos, detalle, cantidad y fecha (dada por el sistema).</w:t>
+      </w:r>
+    </w:p>
+    <w:p>
+      <w:pPr>
+        <w:spacing w:line="360" w:lineRule="auto"/>
+        <w:jc w:val="both"/>
+        <w:rPr>
+          <w:rFonts w:ascii="Arial" w:hAnsi="Arial" w:cs="Arial"/>
+          <w:szCs w:val="24"/>
+        </w:rPr>
+      </w:pPr>
+      <w:r>
+        <w:rPr>
+          <w:rFonts w:ascii="Arial" w:hAnsi="Arial" w:cs="Arial"/>
+          <w:szCs w:val="24"/>
+        </w:rPr>
+        <w:t>RF12. El sistema permitirá a la cuenta de administrador guardar los reportes generales y de salida.</w:t>
+      </w:r>
+    </w:p>
+    <w:p>
+      <w:pPr>
+        <w:spacing w:line="360" w:lineRule="auto"/>
+        <w:jc w:val="both"/>
+        <w:rPr>
+          <w:rFonts w:ascii="Arial" w:hAnsi="Arial" w:cs="Arial"/>
+          <w:szCs w:val="24"/>
+        </w:rPr>
+      </w:pPr>
+      <w:r>
+        <w:rPr>
+          <w:rFonts w:ascii="Arial" w:hAnsi="Arial" w:cs="Arial"/>
+          <w:szCs w:val="24"/>
+        </w:rPr>
+        <w:t>RF13. El sistema permitirá a la cuenta de administrador exportar a formato PDF los reportes generados y la información de los productos para su posterior impresión.</w:t>
+      </w:r>
+    </w:p>
+    <w:p>
+      <w:pPr>
+        <w:spacing w:line="360" w:lineRule="auto"/>
+        <w:jc w:val="both"/>
+        <w:rPr>
+          <w:rFonts w:ascii="Arial" w:hAnsi="Arial" w:cs="Arial"/>
+          <w:szCs w:val="24"/>
+        </w:rPr>
+      </w:pPr>
+      <w:r>
+        <w:rPr>
+          <w:rFonts w:ascii="Arial" w:hAnsi="Arial" w:cs="Arial"/>
+          <w:szCs w:val="24"/>
+        </w:rPr>
+        <w:t>RF14. El sistema permitirá la generación controlada de respaldos de toda la información en la nube, cuando el propietario o administrador lo necesiten.</w:t>
+      </w:r>
+    </w:p>
+    <w:p>
+      <w:pPr>
+        <w:spacing w:line="360" w:lineRule="auto"/>
+        <w:jc w:val="both"/>
+        <w:rPr>
+          <w:rFonts w:ascii="Arial" w:hAnsi="Arial" w:cs="Arial"/>
+          <w:szCs w:val="24"/>
+        </w:rPr>
+      </w:pPr>
+      <w:r>
+        <w:rPr>
+          <w:rFonts w:ascii="Arial" w:hAnsi="Arial" w:cs="Arial"/>
+          <w:szCs w:val="24"/>
+        </w:rPr>
+        <w:t>RF15. El sistema deberá generar automáticamente los respaldos de toda la información en la nube cada 2 días.</w:t>
+      </w:r>
+    </w:p>
+    <w:p>
+      <w:pPr>
+        <w:spacing w:line="360" w:lineRule="auto"/>
+        <w:jc w:val="both"/>
+        <w:rPr>
+          <w:rFonts w:ascii="Arial" w:hAnsi="Arial" w:cs="Arial"/>
+          <w:szCs w:val="24"/>
+        </w:rPr>
+      </w:pPr>
+      <w:r>
+        <w:rPr>
+          <w:rFonts w:ascii="Arial" w:hAnsi="Arial" w:cs="Arial"/>
+          <w:szCs w:val="24"/>
+        </w:rPr>
+        <w:t>RF16. El sistema debe mostrar notificaciones de los productos que tengan una cantidad inferior a 2.</w:t>
+      </w:r>
+    </w:p>
+    <w:p>
+      <w:pPr>
+        <w:spacing w:line="360" w:lineRule="auto"/>
+        <w:jc w:val="both"/>
+        <w:rPr>
+          <w:rFonts w:ascii="Arial" w:hAnsi="Arial" w:cs="Arial"/>
+          <w:szCs w:val="24"/>
+        </w:rPr>
+      </w:pPr>
+      <w:r>
+        <w:rPr>
+          <w:rFonts w:ascii="Arial" w:hAnsi="Arial" w:cs="Arial"/>
+          <w:szCs w:val="24"/>
+        </w:rPr>
         <w:lastRenderedPageBreak/>
-        <w:t xml:space="preserve">RF9. El sistema permitirá a la cuenta de administrador crear una lista de los productos despachados </w:t>
-      </w:r>
-    </w:p>
-    <w:p>
-      <w:pPr>
-        <w:spacing w:line="360" w:lineRule="auto"/>
-        <w:jc w:val="both"/>
-        <w:rPr>
-          <w:rFonts w:ascii="Arial" w:hAnsi="Arial" w:cs="Arial"/>
-          <w:szCs w:val="24"/>
-        </w:rPr>
-      </w:pPr>
-      <w:r>
-        <w:rPr>
-          <w:rFonts w:ascii="Arial" w:hAnsi="Arial" w:cs="Arial"/>
-          <w:szCs w:val="24"/>
-        </w:rPr>
-        <w:t>RF10. El sistema permitirá a la cuenta de administrador la generación de un reporte de los productos registrados en el sistema.</w:t>
-      </w:r>
-    </w:p>
-    <w:p>
-      <w:pPr>
-        <w:spacing w:line="360" w:lineRule="auto"/>
-        <w:jc w:val="both"/>
-        <w:rPr>
-          <w:rFonts w:ascii="Arial" w:hAnsi="Arial" w:cs="Arial"/>
-          <w:szCs w:val="24"/>
-        </w:rPr>
-      </w:pPr>
-      <w:r>
-        <w:rPr>
-          <w:rFonts w:ascii="Arial" w:hAnsi="Arial" w:cs="Arial"/>
-          <w:szCs w:val="24"/>
-        </w:rPr>
-        <w:t>RF11. El sistema permitirá a la cuenta administrador la generación de un reporte de salida de productos registrando el o los códigos de productos, detalle, cantidad y fecha (dada por el sistema).</w:t>
-      </w:r>
-    </w:p>
-    <w:p>
-      <w:pPr>
-        <w:spacing w:line="360" w:lineRule="auto"/>
-        <w:jc w:val="both"/>
-        <w:rPr>
-          <w:rFonts w:ascii="Arial" w:hAnsi="Arial" w:cs="Arial"/>
-          <w:szCs w:val="24"/>
-        </w:rPr>
-      </w:pPr>
-      <w:r>
-        <w:rPr>
-          <w:rFonts w:ascii="Arial" w:hAnsi="Arial" w:cs="Arial"/>
-          <w:szCs w:val="24"/>
-        </w:rPr>
-        <w:t>RF12. El sistema permitirá a la cuenta de administrador guardar los reportes generales y de salida.</w:t>
-      </w:r>
-    </w:p>
-    <w:p>
-      <w:pPr>
-        <w:spacing w:line="360" w:lineRule="auto"/>
-        <w:jc w:val="both"/>
-        <w:rPr>
-          <w:rFonts w:ascii="Arial" w:hAnsi="Arial" w:cs="Arial"/>
-          <w:szCs w:val="24"/>
-        </w:rPr>
-      </w:pPr>
-      <w:r>
-        <w:rPr>
-          <w:rFonts w:ascii="Arial" w:hAnsi="Arial" w:cs="Arial"/>
-          <w:szCs w:val="24"/>
-        </w:rPr>
-        <w:t>RF13. El sistema permitirá a la cuenta de administrador exportar a formato PDF los reportes generados y la información de los productos para su posterior impresión.</w:t>
-      </w:r>
-    </w:p>
-    <w:p>
-      <w:pPr>
-        <w:spacing w:line="360" w:lineRule="auto"/>
-        <w:jc w:val="both"/>
-        <w:rPr>
-          <w:rFonts w:ascii="Arial" w:hAnsi="Arial" w:cs="Arial"/>
-          <w:szCs w:val="24"/>
-        </w:rPr>
-      </w:pPr>
-      <w:r>
-        <w:rPr>
-          <w:rFonts w:ascii="Arial" w:hAnsi="Arial" w:cs="Arial"/>
-          <w:szCs w:val="24"/>
-        </w:rPr>
-        <w:t>RF14. El sistema permitirá la generación controlada de respaldos de toda la información en la nube, cuando el propietario o administrador lo necesiten.</w:t>
-      </w:r>
-    </w:p>
-    <w:p>
-      <w:pPr>
-        <w:spacing w:line="360" w:lineRule="auto"/>
-        <w:jc w:val="both"/>
-        <w:rPr>
-          <w:rFonts w:ascii="Arial" w:hAnsi="Arial" w:cs="Arial"/>
-          <w:szCs w:val="24"/>
-        </w:rPr>
-      </w:pPr>
-      <w:r>
-        <w:rPr>
-          <w:rFonts w:ascii="Arial" w:hAnsi="Arial" w:cs="Arial"/>
-          <w:szCs w:val="24"/>
-        </w:rPr>
-        <w:t>RF15. El sistema deberá generar automáticamente los respaldos de toda la información en la nube cada 2 días.</w:t>
-      </w:r>
-    </w:p>
-    <w:p>
-      <w:pPr>
-        <w:spacing w:line="360" w:lineRule="auto"/>
-        <w:jc w:val="both"/>
-        <w:rPr>
-          <w:rFonts w:ascii="Arial" w:hAnsi="Arial" w:cs="Arial"/>
-          <w:szCs w:val="24"/>
-        </w:rPr>
-      </w:pPr>
-      <w:r>
-        <w:rPr>
-          <w:rFonts w:ascii="Arial" w:hAnsi="Arial" w:cs="Arial"/>
-          <w:szCs w:val="24"/>
-        </w:rPr>
-        <w:t>RF16. El sistema debe mostrar notificaciones de los productos que tengan una cantidad inferior a 2.</w:t>
-      </w:r>
-    </w:p>
-    <w:p>
-      <w:pPr>
-        <w:spacing w:line="360" w:lineRule="auto"/>
-        <w:jc w:val="both"/>
-        <w:rPr>
-          <w:rFonts w:ascii="Arial" w:hAnsi="Arial" w:cs="Arial"/>
-          <w:szCs w:val="24"/>
-        </w:rPr>
-      </w:pPr>
-      <w:r>
-        <w:rPr>
-          <w:rFonts w:ascii="Arial" w:hAnsi="Arial" w:cs="Arial"/>
-          <w:szCs w:val="24"/>
-        </w:rPr>
         <w:t>RF17. El sistema permitirá a la cuenta de administrador realizar la restauración de información usando las copias de seguridad guardadas en la nube.</w:t>
       </w:r>
     </w:p>
@@ -1396,7 +1677,6 @@
           <w:rFonts w:ascii="Arial" w:hAnsi="Arial" w:cs="Arial"/>
           <w:szCs w:val="24"/>
         </w:rPr>
-        <w:lastRenderedPageBreak/>
         <w:t>RNF6. El sistema deberá tener un tiempo de aprendizaje por usuario menor a 4 horas.</w:t>
       </w:r>
     </w:p>

</xml_diff>